<commit_message>
Fog and Create Game View
</commit_message>
<xml_diff>
--- a/Design/ClassWriteups/Incomplete/CreateGameView.docx
+++ b/Design/ClassWriteups/Incomplete/CreateGameView.docx
@@ -1,6 +1,6 @@
 
 <file path=word/document.xml><?xml version="1.0" encoding="utf-8"?>
-<w:document xmlns:wpc="http://schemas.microsoft.com/office/word/2010/wordprocessingCanvas" xmlns:mo="http://schemas.microsoft.com/office/mac/office/2008/main" xmlns:mc="http://schemas.openxmlformats.org/markup-compatibility/2006" xmlns:mv="urn:schemas-microsoft-com:mac:vml" xmlns:o="urn:schemas-microsoft-com:office:office" xmlns:r="http://schemas.openxmlformats.org/officeDocument/2006/relationships" xmlns:m="http://schemas.openxmlformats.org/officeDocument/2006/math" xmlns:v="urn:schemas-microsoft-com:vml" xmlns:wp14="http://schemas.microsoft.com/office/word/2010/wordprocessingDrawing" xmlns:wp="http://schemas.openxmlformats.org/drawingml/2006/wordprocessingDrawing" xmlns:w10="urn:schemas-microsoft-com:office:word" xmlns:w="http://schemas.openxmlformats.org/wordprocessingml/2006/main" xmlns:w14="http://schemas.microsoft.com/office/word/2010/wordml" xmlns:w15="http://schemas.microsoft.com/office/word/2012/wordml" xmlns:wpg="http://schemas.microsoft.com/office/word/2010/wordprocessingGroup" xmlns:wpi="http://schemas.microsoft.com/office/word/2010/wordprocessingInk" xmlns:wne="http://schemas.microsoft.com/office/word/2006/wordml" xmlns:wps="http://schemas.microsoft.com/office/word/2010/wordprocessingShape" mc:Ignorable="w14 w15 wp14">
+<w:document xmlns:wpc="http://schemas.microsoft.com/office/word/2010/wordprocessingCanvas" xmlns:cx="http://schemas.microsoft.com/office/drawing/2014/chartex" xmlns:cx1="http://schemas.microsoft.com/office/drawing/2015/9/8/chartex" xmlns:cx2="http://schemas.microsoft.com/office/drawing/2015/10/21/chartex" xmlns:cx3="http://schemas.microsoft.com/office/drawing/2016/5/9/chartex" xmlns:cx4="http://schemas.microsoft.com/office/drawing/2016/5/10/chartex" xmlns:cx5="http://schemas.microsoft.com/office/drawing/2016/5/11/chartex" xmlns:mc="http://schemas.openxmlformats.org/markup-compatibility/2006" xmlns:o="urn:schemas-microsoft-com:office:office" xmlns:r="http://schemas.openxmlformats.org/officeDocument/2006/relationships" xmlns:m="http://schemas.openxmlformats.org/officeDocument/2006/math" xmlns:v="urn:schemas-microsoft-com:vml" xmlns:wp14="http://schemas.microsoft.com/office/word/2010/wordprocessingDrawing" xmlns:wp="http://schemas.openxmlformats.org/drawingml/2006/wordprocessingDrawing" xmlns:w10="urn:schemas-microsoft-com:office:word" xmlns:w="http://schemas.openxmlformats.org/wordprocessingml/2006/main" xmlns:w14="http://schemas.microsoft.com/office/word/2010/wordml" xmlns:w15="http://schemas.microsoft.com/office/word/2012/wordml" xmlns:w16se="http://schemas.microsoft.com/office/word/2015/wordml/symex" xmlns:wpg="http://schemas.microsoft.com/office/word/2010/wordprocessingGroup" xmlns:wpi="http://schemas.microsoft.com/office/word/2010/wordprocessingInk" xmlns:wne="http://schemas.microsoft.com/office/word/2006/wordml" xmlns:wps="http://schemas.microsoft.com/office/word/2010/wordprocessingShape" mc:Ignorable="w14 w15 w16se wp14">
   <w:body>
     <w:p>
       <w:pPr>
@@ -142,7 +142,12 @@
         <w:t xml:space="preserve"> </w:t>
       </w:r>
       <w:r>
-        <w:t>Some paragraph about this class</w:t>
+        <w:t>Some paragraph ab</w:t>
+      </w:r>
+      <w:bookmarkStart w:id="0" w:name="_GoBack"/>
+      <w:bookmarkEnd w:id="0"/>
+      <w:r>
+        <w:t>out this class</w:t>
       </w:r>
       <w:r>
         <w:t xml:space="preserve"> </w:t>
@@ -249,6 +254,7 @@
         <w:t xml:space="preserve">public </w:t>
       </w:r>
       <w:proofErr w:type="spellStart"/>
+      <w:proofErr w:type="gramStart"/>
       <w:r>
         <w:rPr>
           <w:i/>
@@ -262,8 +268,7 @@
         </w:rPr>
         <w:t>(</w:t>
       </w:r>
-      <w:bookmarkStart w:id="0" w:name="_GoBack"/>
-      <w:bookmarkEnd w:id="0"/>
+      <w:proofErr w:type="gramEnd"/>
       <w:r>
         <w:rPr>
           <w:i/>
@@ -277,19 +282,64 @@
         <w:t xml:space="preserve"> </w:t>
       </w:r>
     </w:p>
+    <w:p>
+      <w:pPr>
+        <w:pStyle w:val="Subtitle"/>
+        <w:spacing w:after="0" w:line="240" w:lineRule="auto"/>
+        <w:ind w:firstLine="720"/>
+        <w:rPr>
+          <w:i/>
+        </w:rPr>
+      </w:pPr>
+      <w:r>
+        <w:rPr>
+          <w:i/>
+        </w:rPr>
+        <w:t xml:space="preserve">public </w:t>
+      </w:r>
+      <w:r>
+        <w:rPr>
+          <w:i/>
+        </w:rPr>
+        <w:t xml:space="preserve">Game </w:t>
+      </w:r>
+      <w:proofErr w:type="spellStart"/>
+      <w:proofErr w:type="gramStart"/>
+      <w:r>
+        <w:rPr>
+          <w:i/>
+        </w:rPr>
+        <w:t>createGame</w:t>
+      </w:r>
+      <w:proofErr w:type="spellEnd"/>
+      <w:r>
+        <w:rPr>
+          <w:i/>
+        </w:rPr>
+        <w:t>(</w:t>
+      </w:r>
+      <w:proofErr w:type="gramEnd"/>
+      <w:r>
+        <w:rPr>
+          <w:i/>
+        </w:rPr>
+        <w:t>)</w:t>
+      </w:r>
+      <w:r>
+        <w:rPr>
+          <w:i/>
+        </w:rPr>
+        <w:t xml:space="preserve"> </w:t>
+      </w:r>
+    </w:p>
     <w:p/>
     <w:p>
       <w:pPr>
         <w:pStyle w:val="Heading3"/>
       </w:pPr>
       <w:r>
-        <w:t xml:space="preserve">Method </w:t>
-      </w:r>
-      <w:proofErr w:type="spellStart"/>
-      <w:r>
-        <w:t>Writeups</w:t>
-      </w:r>
-      <w:proofErr w:type="spellEnd"/>
+        <w:t>Method Writeups</w:t>
+      </w:r>
     </w:p>
     <w:p>
       <w:pPr>
@@ -316,19 +366,36 @@
     </w:p>
     <w:p>
       <w:r>
-        <w:t>This method does some stuff with two strings</w:t>
-      </w:r>
-      <w:r>
-        <w:t xml:space="preserve"> </w:t>
-      </w:r>
-      <w:r>
-        <w:t>This method does some stuff with two strings</w:t>
-      </w:r>
-      <w:r>
-        <w:t xml:space="preserve"> </w:t>
-      </w:r>
-      <w:r>
-        <w:t>This method does some stuff with two strings</w:t>
+        <w:t>Instantiate this view.</w:t>
+      </w:r>
+    </w:p>
+    <w:p>
+      <w:pPr>
+        <w:pStyle w:val="Heading4"/>
+      </w:pPr>
+      <w:r>
+        <w:t xml:space="preserve">public </w:t>
+      </w:r>
+      <w:r>
+        <w:t xml:space="preserve">Game </w:t>
+      </w:r>
+      <w:proofErr w:type="spellStart"/>
+      <w:proofErr w:type="gramStart"/>
+      <w:r>
+        <w:t>createGame</w:t>
+      </w:r>
+      <w:proofErr w:type="spellEnd"/>
+      <w:r>
+        <w:t>(</w:t>
+      </w:r>
+      <w:proofErr w:type="gramEnd"/>
+      <w:r>
+        <w:t>)</w:t>
+      </w:r>
+    </w:p>
+    <w:p>
+      <w:r>
+        <w:t>Compiles the settings in the view and creates a Game object.</w:t>
       </w:r>
     </w:p>
     <w:p/>
@@ -344,8 +411,8 @@
 </file>
 
 <file path=word/numbering.xml><?xml version="1.0" encoding="utf-8"?>
-<w:numbering xmlns:wpc="http://schemas.microsoft.com/office/word/2010/wordprocessingCanvas" xmlns:mo="http://schemas.microsoft.com/office/mac/office/2008/main" xmlns:mc="http://schemas.openxmlformats.org/markup-compatibility/2006" xmlns:mv="urn:schemas-microsoft-com:mac:vml" xmlns:o="urn:schemas-microsoft-com:office:office" xmlns:r="http://schemas.openxmlformats.org/officeDocument/2006/relationships" xmlns:m="http://schemas.openxmlformats.org/officeDocument/2006/math" xmlns:v="urn:schemas-microsoft-com:vml" xmlns:wp14="http://schemas.microsoft.com/office/word/2010/wordprocessingDrawing" xmlns:wp="http://schemas.openxmlformats.org/drawingml/2006/wordprocessingDrawing" xmlns:w10="urn:schemas-microsoft-com:office:word" xmlns:w="http://schemas.openxmlformats.org/wordprocessingml/2006/main" xmlns:w14="http://schemas.microsoft.com/office/word/2010/wordml" xmlns:w15="http://schemas.microsoft.com/office/word/2012/wordml" xmlns:wpg="http://schemas.microsoft.com/office/word/2010/wordprocessingGroup" xmlns:wpi="http://schemas.microsoft.com/office/word/2010/wordprocessingInk" xmlns:wne="http://schemas.microsoft.com/office/word/2006/wordml" xmlns:wps="http://schemas.microsoft.com/office/word/2010/wordprocessingShape" mc:Ignorable="w14 w15 wp14">
-  <w:abstractNum w:abstractNumId="0">
+<w:numbering xmlns:wpc="http://schemas.microsoft.com/office/word/2010/wordprocessingCanvas" xmlns:cx="http://schemas.microsoft.com/office/drawing/2014/chartex" xmlns:cx1="http://schemas.microsoft.com/office/drawing/2015/9/8/chartex" xmlns:cx2="http://schemas.microsoft.com/office/drawing/2015/10/21/chartex" xmlns:cx3="http://schemas.microsoft.com/office/drawing/2016/5/9/chartex" xmlns:cx4="http://schemas.microsoft.com/office/drawing/2016/5/10/chartex" xmlns:cx5="http://schemas.microsoft.com/office/drawing/2016/5/11/chartex" xmlns:mc="http://schemas.openxmlformats.org/markup-compatibility/2006" xmlns:o="urn:schemas-microsoft-com:office:office" xmlns:r="http://schemas.openxmlformats.org/officeDocument/2006/relationships" xmlns:m="http://schemas.openxmlformats.org/officeDocument/2006/math" xmlns:v="urn:schemas-microsoft-com:vml" xmlns:wp14="http://schemas.microsoft.com/office/word/2010/wordprocessingDrawing" xmlns:wp="http://schemas.openxmlformats.org/drawingml/2006/wordprocessingDrawing" xmlns:w10="urn:schemas-microsoft-com:office:word" xmlns:w="http://schemas.openxmlformats.org/wordprocessingml/2006/main" xmlns:w14="http://schemas.microsoft.com/office/word/2010/wordml" xmlns:w15="http://schemas.microsoft.com/office/word/2012/wordml" xmlns:w16se="http://schemas.microsoft.com/office/word/2015/wordml/symex" xmlns:wpg="http://schemas.microsoft.com/office/word/2010/wordprocessingGroup" xmlns:wpi="http://schemas.microsoft.com/office/word/2010/wordprocessingInk" xmlns:wne="http://schemas.microsoft.com/office/word/2006/wordml" xmlns:wps="http://schemas.microsoft.com/office/word/2010/wordprocessingShape" mc:Ignorable="w14 w15 w16se wp14">
+  <w:abstractNum w:abstractNumId="0" w15:restartNumberingAfterBreak="0">
     <w:nsid w:val="04B65EEC"/>
     <w:multiLevelType w:val="hybridMultilevel"/>
     <w:tmpl w:val="727CA05E"/>
@@ -458,7 +525,7 @@
       </w:rPr>
     </w:lvl>
   </w:abstractNum>
-  <w:abstractNum w:abstractNumId="1">
+  <w:abstractNum w:abstractNumId="1" w15:restartNumberingAfterBreak="0">
     <w:nsid w:val="0D3C565D"/>
     <w:multiLevelType w:val="hybridMultilevel"/>
     <w:tmpl w:val="BBD091E2"/>
@@ -581,7 +648,7 @@
 </file>
 
 <file path=word/styles.xml><?xml version="1.0" encoding="utf-8"?>
-<w:styles xmlns:mc="http://schemas.openxmlformats.org/markup-compatibility/2006" xmlns:r="http://schemas.openxmlformats.org/officeDocument/2006/relationships" xmlns:w="http://schemas.openxmlformats.org/wordprocessingml/2006/main" xmlns:w14="http://schemas.microsoft.com/office/word/2010/wordml" xmlns:w15="http://schemas.microsoft.com/office/word/2012/wordml" mc:Ignorable="w14 w15">
+<w:styles xmlns:mc="http://schemas.openxmlformats.org/markup-compatibility/2006" xmlns:r="http://schemas.openxmlformats.org/officeDocument/2006/relationships" xmlns:w="http://schemas.openxmlformats.org/wordprocessingml/2006/main" xmlns:w14="http://schemas.microsoft.com/office/word/2010/wordml" xmlns:w15="http://schemas.microsoft.com/office/word/2012/wordml" xmlns:w16se="http://schemas.microsoft.com/office/word/2015/wordml/symex" mc:Ignorable="w14 w15 w16se">
   <w:docDefaults>
     <w:rPrDefault>
       <w:rPr>
@@ -597,7 +664,7 @@
       </w:pPr>
     </w:pPrDefault>
   </w:docDefaults>
-  <w:latentStyles w:defLockedState="0" w:defUIPriority="99" w:defSemiHidden="0" w:defUnhideWhenUsed="0" w:defQFormat="0" w:count="380">
+  <w:latentStyles w:defLockedState="0" w:defUIPriority="99" w:defSemiHidden="0" w:defUnhideWhenUsed="0" w:defQFormat="0" w:count="374">
     <w:lsdException w:name="Normal" w:uiPriority="0" w:qFormat="1"/>
     <w:lsdException w:name="heading 1" w:uiPriority="9" w:qFormat="1"/>
     <w:lsdException w:name="heading 2" w:semiHidden="1" w:uiPriority="9" w:unhideWhenUsed="1" w:qFormat="1"/>
@@ -1645,7 +1712,7 @@
 </file>
 
 <file path=customXml/itemProps1.xml><?xml version="1.0" encoding="utf-8"?>
-<ds:datastoreItem xmlns:ds="http://schemas.openxmlformats.org/officeDocument/2006/customXml" ds:itemID="{EC6F6BC1-EC2F-DA48-B69E-2253A167451F}">
+<ds:datastoreItem xmlns:ds="http://schemas.openxmlformats.org/officeDocument/2006/customXml" ds:itemID="{56B3D560-E4B5-4123-9F75-4450EA08C855}">
   <ds:schemaRefs>
     <ds:schemaRef ds:uri="http://schemas.openxmlformats.org/officeDocument/2006/bibliography"/>
   </ds:schemaRefs>

</xml_diff>